<commit_message>
added new ideas for next year
</commit_message>
<xml_diff>
--- a/docs/Notes/Ideas new years.docx
+++ b/docs/Notes/Ideas new years.docx
@@ -79,8 +79,82 @@
         <w:rPr>
           <w:lang w:val="en-GB"/>
         </w:rPr>
-        <w:t>Re-do notes for Github</w:t>
+        <w:t xml:space="preserve">Re-do notes for </w:t>
       </w:r>
+      <w:proofErr w:type="spellStart"/>
+      <w:proofErr w:type="gramStart"/>
+      <w:r>
+        <w:rPr>
+          <w:lang w:val="en-GB"/>
+        </w:rPr>
+        <w:t>Github</w:t>
+      </w:r>
+      <w:proofErr w:type="spellEnd"/>
+      <w:proofErr w:type="gramEnd"/>
+    </w:p>
+    <w:p>
+      <w:pPr>
+        <w:pStyle w:val="ListParagraph"/>
+        <w:numPr>
+          <w:ilvl w:val="0"/>
+          <w:numId w:val="1"/>
+        </w:numPr>
+        <w:rPr>
+          <w:lang w:val="en-GB"/>
+        </w:rPr>
+      </w:pPr>
+      <w:r>
+        <w:rPr>
+          <w:lang w:val="en-GB"/>
+        </w:rPr>
+        <w:t xml:space="preserve">Add latex external </w:t>
+      </w:r>
+      <w:proofErr w:type="gramStart"/>
+      <w:r>
+        <w:rPr>
+          <w:lang w:val="en-GB"/>
+        </w:rPr>
+        <w:t>resources</w:t>
+      </w:r>
+      <w:proofErr w:type="gramEnd"/>
+    </w:p>
+    <w:p>
+      <w:pPr>
+        <w:pStyle w:val="ListParagraph"/>
+        <w:numPr>
+          <w:ilvl w:val="0"/>
+          <w:numId w:val="1"/>
+        </w:numPr>
+        <w:rPr>
+          <w:lang w:val="en-GB"/>
+        </w:rPr>
+      </w:pPr>
+      <w:r>
+        <w:rPr>
+          <w:lang w:val="en-GB"/>
+        </w:rPr>
+        <w:t xml:space="preserve">Add Quarto and Git as assessed material on quiz </w:t>
+      </w:r>
+      <w:proofErr w:type="gramStart"/>
+      <w:r>
+        <w:rPr>
+          <w:lang w:val="en-GB"/>
+        </w:rPr>
+        <w:t>2</w:t>
+      </w:r>
+      <w:proofErr w:type="gramEnd"/>
+    </w:p>
+    <w:p>
+      <w:pPr>
+        <w:pStyle w:val="ListParagraph"/>
+        <w:numPr>
+          <w:ilvl w:val="0"/>
+          <w:numId w:val="1"/>
+        </w:numPr>
+        <w:rPr>
+          <w:lang w:val="en-GB"/>
+        </w:rPr>
+      </w:pPr>
     </w:p>
     <w:sectPr>
       <w:pgSz w:w="11906" w:h="16838"/>
@@ -222,7 +296,7 @@
         <w:kern w:val="2"/>
         <w:sz w:val="24"/>
         <w:szCs w:val="24"/>
-        <w:lang w:val="en-DE" w:eastAsia="en-US" w:bidi="ar-SA"/>
+        <w:lang w:eastAsia="en-US" w:bidi="ar-SA"/>
         <w14:ligatures w14:val="standardContextual"/>
       </w:rPr>
     </w:rPrDefault>

</xml_diff>

<commit_message>
updated ideas next years
</commit_message>
<xml_diff>
--- a/docs/Notes/Ideas new years.docx
+++ b/docs/Notes/Ideas new years.docx
@@ -7,14 +7,12 @@
         <w:rPr>
           <w:b/>
           <w:bCs/>
-          <w:lang w:val="en-GB"/>
         </w:rPr>
       </w:pPr>
       <w:r>
         <w:rPr>
           <w:b/>
           <w:bCs/>
-          <w:lang w:val="en-GB"/>
         </w:rPr>
         <w:t>Ideas new years</w:t>
       </w:r>
@@ -24,7 +22,6 @@
         <w:rPr>
           <w:b/>
           <w:bCs/>
-          <w:lang w:val="en-GB"/>
         </w:rPr>
       </w:pPr>
     </w:p>
@@ -35,14 +32,8 @@
           <w:ilvl w:val="0"/>
           <w:numId w:val="1"/>
         </w:numPr>
-        <w:rPr>
-          <w:lang w:val="en-GB"/>
-        </w:rPr>
-      </w:pPr>
-      <w:r>
-        <w:rPr>
-          <w:lang w:val="en-GB"/>
-        </w:rPr>
+      </w:pPr>
+      <w:r>
         <w:t>More on GLMs beyond the binary responses</w:t>
       </w:r>
     </w:p>
@@ -53,14 +44,8 @@
           <w:ilvl w:val="0"/>
           <w:numId w:val="1"/>
         </w:numPr>
-        <w:rPr>
-          <w:lang w:val="en-GB"/>
-        </w:rPr>
-      </w:pPr>
-      <w:r>
-        <w:rPr>
-          <w:lang w:val="en-GB"/>
-        </w:rPr>
+      </w:pPr>
+      <w:r>
         <w:t>Regression models with categorical covariates</w:t>
       </w:r>
     </w:p>
@@ -71,22 +56,13 @@
           <w:ilvl w:val="0"/>
           <w:numId w:val="1"/>
         </w:numPr>
-        <w:rPr>
-          <w:lang w:val="en-GB"/>
-        </w:rPr>
-      </w:pPr>
-      <w:r>
-        <w:rPr>
-          <w:lang w:val="en-GB"/>
-        </w:rPr>
+      </w:pPr>
+      <w:r>
         <w:t xml:space="preserve">Re-do notes for </w:t>
       </w:r>
       <w:proofErr w:type="spellStart"/>
       <w:proofErr w:type="gramStart"/>
       <w:r>
-        <w:rPr>
-          <w:lang w:val="en-GB"/>
-        </w:rPr>
         <w:t>Github</w:t>
       </w:r>
       <w:proofErr w:type="spellEnd"/>
@@ -99,21 +75,12 @@
           <w:ilvl w:val="0"/>
           <w:numId w:val="1"/>
         </w:numPr>
-        <w:rPr>
-          <w:lang w:val="en-GB"/>
-        </w:rPr>
-      </w:pPr>
-      <w:r>
-        <w:rPr>
-          <w:lang w:val="en-GB"/>
-        </w:rPr>
+      </w:pPr>
+      <w:r>
         <w:t xml:space="preserve">Add latex external </w:t>
       </w:r>
       <w:proofErr w:type="gramStart"/>
       <w:r>
-        <w:rPr>
-          <w:lang w:val="en-GB"/>
-        </w:rPr>
         <w:t>resources</w:t>
       </w:r>
       <w:proofErr w:type="gramEnd"/>
@@ -125,21 +92,12 @@
           <w:ilvl w:val="0"/>
           <w:numId w:val="1"/>
         </w:numPr>
-        <w:rPr>
-          <w:lang w:val="en-GB"/>
-        </w:rPr>
-      </w:pPr>
-      <w:r>
-        <w:rPr>
-          <w:lang w:val="en-GB"/>
-        </w:rPr>
+      </w:pPr>
+      <w:r>
         <w:t xml:space="preserve">Add Quarto and Git as assessed material on quiz </w:t>
       </w:r>
       <w:proofErr w:type="gramStart"/>
       <w:r>
-        <w:rPr>
-          <w:lang w:val="en-GB"/>
-        </w:rPr>
         <w:t>2</w:t>
       </w:r>
       <w:proofErr w:type="gramEnd"/>
@@ -151,9 +109,51 @@
           <w:ilvl w:val="0"/>
           <w:numId w:val="1"/>
         </w:numPr>
-        <w:rPr>
-          <w:lang w:val="en-GB"/>
-        </w:rPr>
+      </w:pPr>
+      <w:r>
+        <w:t xml:space="preserve">Stress use quarto for peer </w:t>
+      </w:r>
+      <w:proofErr w:type="gramStart"/>
+      <w:r>
+        <w:t>review</w:t>
+      </w:r>
+      <w:proofErr w:type="gramEnd"/>
+    </w:p>
+    <w:p>
+      <w:pPr>
+        <w:pStyle w:val="ListParagraph"/>
+        <w:numPr>
+          <w:ilvl w:val="0"/>
+          <w:numId w:val="1"/>
+        </w:numPr>
+      </w:pPr>
+      <w:r>
+        <w:t>More marks to git</w:t>
+      </w:r>
+    </w:p>
+    <w:p>
+      <w:pPr>
+        <w:pStyle w:val="ListParagraph"/>
+        <w:numPr>
+          <w:ilvl w:val="0"/>
+          <w:numId w:val="1"/>
+        </w:numPr>
+      </w:pPr>
+      <w:r>
+        <w:t xml:space="preserve">Peer assessment: make sure they really use </w:t>
+      </w:r>
+      <w:proofErr w:type="spellStart"/>
+      <w:r>
+        <w:t>tidymodels</w:t>
+      </w:r>
+      <w:proofErr w:type="spellEnd"/>
+      <w:r>
+        <w:t xml:space="preserve"> and put it into the marking</w:t>
+      </w:r>
+    </w:p>
+    <w:p>
+      <w:pPr>
+        <w:pStyle w:val="ListParagraph"/>
       </w:pPr>
     </w:p>
     <w:sectPr>
@@ -296,7 +296,7 @@
         <w:kern w:val="2"/>
         <w:sz w:val="24"/>
         <w:szCs w:val="24"/>
-        <w:lang w:eastAsia="en-US" w:bidi="ar-SA"/>
+        <w:lang w:val="en-GB" w:eastAsia="en-US" w:bidi="ar-SA"/>
         <w14:ligatures w14:val="standardContextual"/>
       </w:rPr>
     </w:rPrDefault>

</xml_diff>

<commit_message>
matching git and folder a bit more
</commit_message>
<xml_diff>
--- a/docs/Notes/Ideas new years.docx
+++ b/docs/Notes/Ideas new years.docx
@@ -58,97 +58,127 @@
         </w:numPr>
       </w:pPr>
       <w:r>
-        <w:t xml:space="preserve">Re-do notes for </w:t>
-      </w:r>
-      <w:proofErr w:type="spellStart"/>
-      <w:proofErr w:type="gramStart"/>
-      <w:r>
-        <w:t>Github</w:t>
-      </w:r>
-      <w:proofErr w:type="spellEnd"/>
-      <w:proofErr w:type="gramEnd"/>
-    </w:p>
-    <w:p>
-      <w:pPr>
-        <w:pStyle w:val="ListParagraph"/>
-        <w:numPr>
-          <w:ilvl w:val="0"/>
-          <w:numId w:val="1"/>
-        </w:numPr>
-      </w:pPr>
-      <w:r>
-        <w:t xml:space="preserve">Add latex external </w:t>
-      </w:r>
-      <w:proofErr w:type="gramStart"/>
-      <w:r>
-        <w:t>resources</w:t>
-      </w:r>
-      <w:proofErr w:type="gramEnd"/>
-    </w:p>
-    <w:p>
-      <w:pPr>
-        <w:pStyle w:val="ListParagraph"/>
-        <w:numPr>
-          <w:ilvl w:val="0"/>
-          <w:numId w:val="1"/>
-        </w:numPr>
-      </w:pPr>
-      <w:r>
-        <w:t xml:space="preserve">Add Quarto and Git as assessed material on quiz </w:t>
-      </w:r>
-      <w:proofErr w:type="gramStart"/>
-      <w:r>
-        <w:t>2</w:t>
-      </w:r>
-      <w:proofErr w:type="gramEnd"/>
-    </w:p>
-    <w:p>
-      <w:pPr>
-        <w:pStyle w:val="ListParagraph"/>
-        <w:numPr>
-          <w:ilvl w:val="0"/>
-          <w:numId w:val="1"/>
-        </w:numPr>
-      </w:pPr>
-      <w:r>
-        <w:t xml:space="preserve">Stress use quarto for peer </w:t>
-      </w:r>
-      <w:proofErr w:type="gramStart"/>
-      <w:r>
-        <w:t>review</w:t>
-      </w:r>
-      <w:proofErr w:type="gramEnd"/>
-    </w:p>
-    <w:p>
-      <w:pPr>
-        <w:pStyle w:val="ListParagraph"/>
-        <w:numPr>
-          <w:ilvl w:val="0"/>
-          <w:numId w:val="1"/>
-        </w:numPr>
-      </w:pPr>
-      <w:r>
-        <w:t>More marks to git</w:t>
-      </w:r>
-    </w:p>
-    <w:p>
-      <w:pPr>
-        <w:pStyle w:val="ListParagraph"/>
-        <w:numPr>
-          <w:ilvl w:val="0"/>
-          <w:numId w:val="1"/>
-        </w:numPr>
-      </w:pPr>
-      <w:r>
-        <w:t xml:space="preserve">Peer assessment: make sure they really use </w:t>
-      </w:r>
-      <w:proofErr w:type="spellStart"/>
-      <w:r>
-        <w:t>tidymodels</w:t>
-      </w:r>
-      <w:proofErr w:type="spellEnd"/>
-      <w:r>
-        <w:t xml:space="preserve"> and put it into the marking</w:t>
+        <w:t>Re-do notes for Github</w:t>
+      </w:r>
+    </w:p>
+    <w:p>
+      <w:pPr>
+        <w:pStyle w:val="ListParagraph"/>
+        <w:numPr>
+          <w:ilvl w:val="0"/>
+          <w:numId w:val="1"/>
+        </w:numPr>
+      </w:pPr>
+      <w:r>
+        <w:t>Add latex external resources</w:t>
+      </w:r>
+    </w:p>
+    <w:p>
+      <w:pPr>
+        <w:pStyle w:val="ListParagraph"/>
+        <w:numPr>
+          <w:ilvl w:val="0"/>
+          <w:numId w:val="1"/>
+        </w:numPr>
+      </w:pPr>
+      <w:r>
+        <w:t>Add Quarto and Git as assessed material on quiz 2</w:t>
+      </w:r>
+    </w:p>
+    <w:p>
+      <w:pPr>
+        <w:pStyle w:val="ListParagraph"/>
+        <w:numPr>
+          <w:ilvl w:val="0"/>
+          <w:numId w:val="1"/>
+        </w:numPr>
+      </w:pPr>
+      <w:r>
+        <w:t>Increase the marks for version control assessment (in groups projects)</w:t>
+      </w:r>
+    </w:p>
+    <w:p>
+      <w:pPr>
+        <w:pStyle w:val="ListParagraph"/>
+        <w:numPr>
+          <w:ilvl w:val="0"/>
+          <w:numId w:val="1"/>
+        </w:numPr>
+      </w:pPr>
+      <w:r>
+        <w:t>Make quarto slides mandatory for peer review assessment.</w:t>
+      </w:r>
+    </w:p>
+    <w:p>
+      <w:pPr>
+        <w:pStyle w:val="ListParagraph"/>
+        <w:numPr>
+          <w:ilvl w:val="0"/>
+          <w:numId w:val="1"/>
+        </w:numPr>
+      </w:pPr>
+      <w:r>
+        <w:t>More marks to git.</w:t>
+      </w:r>
+    </w:p>
+    <w:p>
+      <w:pPr>
+        <w:pStyle w:val="ListParagraph"/>
+        <w:numPr>
+          <w:ilvl w:val="0"/>
+          <w:numId w:val="1"/>
+        </w:numPr>
+      </w:pPr>
+      <w:r>
+        <w:t>Peer assessment: make sure they really use tidymodels and put it into the marking.</w:t>
+      </w:r>
+    </w:p>
+    <w:p>
+      <w:pPr>
+        <w:pStyle w:val="ListParagraph"/>
+        <w:numPr>
+          <w:ilvl w:val="0"/>
+          <w:numId w:val="1"/>
+        </w:numPr>
+      </w:pPr>
+      <w:r>
+        <w:t>Word count limit rather than page limit for the group project.</w:t>
+      </w:r>
+    </w:p>
+    <w:p>
+      <w:pPr>
+        <w:pStyle w:val="ListParagraph"/>
+        <w:numPr>
+          <w:ilvl w:val="0"/>
+          <w:numId w:val="1"/>
+        </w:numPr>
+      </w:pPr>
+      <w:r>
+        <w:t>(potentially) Add classification &amp; Random Forests/Bagging material.</w:t>
+      </w:r>
+    </w:p>
+    <w:p>
+      <w:pPr>
+        <w:pStyle w:val="ListParagraph"/>
+        <w:numPr>
+          <w:ilvl w:val="0"/>
+          <w:numId w:val="1"/>
+        </w:numPr>
+      </w:pPr>
+      <w:r>
+        <w:t>Teach ANOVA’s?</w:t>
+      </w:r>
+    </w:p>
+    <w:p>
+      <w:pPr>
+        <w:pStyle w:val="ListParagraph"/>
+        <w:numPr>
+          <w:ilvl w:val="0"/>
+          <w:numId w:val="1"/>
+        </w:numPr>
+      </w:pPr>
+      <w:r>
+        <w:t>Show raw marks for each assignment, e.g. 16 points scale for group projects.</w:t>
       </w:r>
     </w:p>
     <w:p>

</xml_diff>